<commit_message>
Testprogress, and requirements update
</commit_message>
<xml_diff>
--- a/Kravspecifikation.docx
+++ b/Kravspecifikation.docx
@@ -168,60 +168,305 @@
         </w:rPr>
         <w:t xml:space="preserve"> (brun)</w:t>
       </w:r>
+    </w:p>
+    <w:p>
+      <w:pPr>
+        <w:pStyle w:val="Rubrik1"/>
+      </w:pPr>
+      <w:r>
+        <w:t>STEG 1</w:t>
+      </w:r>
+    </w:p>
+    <w:p>
+      <w:pPr>
+        <w:pStyle w:val="Liststycke"/>
+        <w:numPr>
+          <w:ilvl w:val="0"/>
+          <w:numId w:val="2"/>
+        </w:numPr>
+      </w:pPr>
+      <w:r>
+        <w:t>Det ska gå att boka lokaler i systemet.</w:t>
+      </w:r>
+    </w:p>
+    <w:p>
+      <w:pPr>
+        <w:pStyle w:val="Liststycke"/>
+        <w:numPr>
+          <w:ilvl w:val="0"/>
+          <w:numId w:val="2"/>
+        </w:numPr>
+      </w:pPr>
+      <w:r>
+        <w:t>Det ska gå att visa bokade lokaler i systemet.</w:t>
+      </w:r>
+    </w:p>
+    <w:p>
+      <w:pPr>
+        <w:pStyle w:val="Liststycke"/>
+        <w:numPr>
+          <w:ilvl w:val="0"/>
+          <w:numId w:val="2"/>
+        </w:numPr>
+        <w:rPr>
+          <w:color w:val="76923C" w:themeColor="accent3" w:themeShade="BF"/>
+        </w:rPr>
+      </w:pPr>
+      <w:r>
+        <w:rPr>
+          <w:color w:val="76923C" w:themeColor="accent3" w:themeShade="BF"/>
+        </w:rPr>
+        <w:t>Det ska finnas ett kundregister i systemet.</w:t>
+      </w:r>
+    </w:p>
+    <w:p>
+      <w:pPr>
+        <w:pStyle w:val="Liststycke"/>
+        <w:numPr>
+          <w:ilvl w:val="0"/>
+          <w:numId w:val="2"/>
+        </w:numPr>
+      </w:pPr>
+      <w:r>
+        <w:t>Man ska enkelt kunna skapa sig en överblick över bokningar i systemet.</w:t>
+      </w:r>
+    </w:p>
+    <w:p>
+      <w:pPr>
+        <w:pStyle w:val="Liststycke"/>
+        <w:numPr>
+          <w:ilvl w:val="0"/>
+          <w:numId w:val="2"/>
+        </w:numPr>
+      </w:pPr>
+      <w:r>
+        <w:t>Det ska gå att ändra befintliga bokningar.</w:t>
+      </w:r>
+    </w:p>
+    <w:p>
+      <w:pPr>
+        <w:pStyle w:val="Liststycke"/>
+        <w:numPr>
+          <w:ilvl w:val="0"/>
+          <w:numId w:val="2"/>
+        </w:numPr>
+        <w:rPr>
+          <w:color w:val="76923C" w:themeColor="accent3" w:themeShade="BF"/>
+        </w:rPr>
+      </w:pPr>
+      <w:r>
+        <w:rPr>
+          <w:color w:val="76923C" w:themeColor="accent3" w:themeShade="BF"/>
+        </w:rPr>
+        <w:t>En kund ska kunna ha flera lokalbokningar eller resursbokningar i samma bokning.</w:t>
+      </w:r>
+    </w:p>
+    <w:p>
+      <w:pPr>
+        <w:pStyle w:val="Liststycke"/>
+        <w:numPr>
+          <w:ilvl w:val="0"/>
+          <w:numId w:val="2"/>
+        </w:numPr>
+      </w:pPr>
+      <w:r>
+        <w:t>Ska vara möjligt att ha bilder till lokaler.</w:t>
+      </w:r>
+    </w:p>
+    <w:p>
+      <w:pPr>
+        <w:pStyle w:val="Liststycke"/>
+        <w:numPr>
+          <w:ilvl w:val="0"/>
+          <w:numId w:val="2"/>
+        </w:numPr>
+      </w:pPr>
+      <w:r>
+        <w:t>Lokaler ska kunna ha olika möbleringar med olika antal personer.</w:t>
+      </w:r>
+    </w:p>
+    <w:p>
+      <w:pPr>
+        <w:pStyle w:val="Liststycke"/>
+        <w:numPr>
+          <w:ilvl w:val="0"/>
+          <w:numId w:val="2"/>
+        </w:numPr>
+      </w:pPr>
+      <w:r>
+        <w:t>Ska vara möjligt att ställa in marginal föra och efter boknig då lokalen måste vara ledig (Det kan ta tid att städa lokalen eller möblera om eller flytta ut utrustning mm.)</w:t>
+      </w:r>
+    </w:p>
+    <w:p>
+      <w:pPr>
+        <w:pStyle w:val="Liststycke"/>
+        <w:numPr>
+          <w:ilvl w:val="0"/>
+          <w:numId w:val="2"/>
+        </w:numPr>
+      </w:pPr>
+      <w:r>
+        <w:t>Det ska gå att boka resurser i systemet.</w:t>
+      </w:r>
+    </w:p>
+    <w:p>
+      <w:pPr>
+        <w:pStyle w:val="Liststycke"/>
+        <w:numPr>
+          <w:ilvl w:val="0"/>
+          <w:numId w:val="2"/>
+        </w:numPr>
+      </w:pPr>
+      <w:r>
+        <w:t>Resurser tar tid att färdas emellan lokaler. Möjlighet för systemet att förstå detta.</w:t>
+      </w:r>
+    </w:p>
+    <w:p>
+      <w:pPr>
+        <w:pStyle w:val="Liststycke"/>
+        <w:numPr>
+          <w:ilvl w:val="0"/>
+          <w:numId w:val="2"/>
+        </w:numPr>
+      </w:pPr>
+      <w:r>
+        <w:t xml:space="preserve">Det ska kunna vara enkelt att se vart lokaler befinner </w:t>
+      </w:r>
+      <w:r>
+        <w:t xml:space="preserve">sig exempelvis på en </w:t>
+      </w:r>
+      <w:r>
+        <w:t>karta.</w:t>
+      </w:r>
+    </w:p>
+    <w:p>
+      <w:pPr>
+        <w:pStyle w:val="Liststycke"/>
+        <w:numPr>
+          <w:ilvl w:val="0"/>
+          <w:numId w:val="2"/>
+        </w:numPr>
+      </w:pPr>
+      <w:r>
+        <w:t xml:space="preserve">Systemet ska kunna visa </w:t>
+      </w:r>
+      <w:r>
+        <w:t>endast lediga lokaler</w:t>
+      </w:r>
+      <w:r>
+        <w:t>.</w:t>
+      </w:r>
+    </w:p>
+    <w:p>
+      <w:pPr>
+        <w:pStyle w:val="Liststycke"/>
+        <w:numPr>
+          <w:ilvl w:val="0"/>
+          <w:numId w:val="2"/>
+        </w:numPr>
+      </w:pPr>
+      <w:r>
+        <w:t>I systemet ska det kunna vara möjligt att ange vilken typ av bokning det gäller.</w:t>
+      </w:r>
+    </w:p>
+    <w:p>
+      <w:pPr>
+        <w:pStyle w:val="Liststycke"/>
+        <w:numPr>
+          <w:ilvl w:val="0"/>
+          <w:numId w:val="2"/>
+        </w:numPr>
+      </w:pPr>
+      <w:r>
+        <w:t>Systemet ska ha en sökfunktion för lediga lokaler, datum, antal rum, projektor och annan utrustning</w:t>
+      </w:r>
+      <w:r>
+        <w:t>.</w:t>
+      </w:r>
+    </w:p>
+    <w:p>
+      <w:pPr>
+        <w:pStyle w:val="Liststycke"/>
+        <w:numPr>
+          <w:ilvl w:val="0"/>
+          <w:numId w:val="2"/>
+        </w:numPr>
+        <w:rPr>
+          <w:color w:val="984806" w:themeColor="accent6" w:themeShade="80"/>
+        </w:rPr>
+      </w:pPr>
+      <w:r>
+        <w:rPr>
+          <w:color w:val="984806" w:themeColor="accent6" w:themeShade="80"/>
+        </w:rPr>
+        <w:t>Man ska kunna se vilka kyrkor som är bokade.</w:t>
+      </w:r>
+    </w:p>
+    <w:p>
+      <w:pPr>
+        <w:pStyle w:val="Liststycke"/>
+        <w:numPr>
+          <w:ilvl w:val="0"/>
+          <w:numId w:val="2"/>
+        </w:numPr>
+      </w:pPr>
+      <w:r>
+        <w:t>Ska kunna kommas åt genom webben genom mobil eller dator, spelar ingen roll vart man är.</w:t>
+      </w:r>
+    </w:p>
+    <w:p>
+      <w:pPr>
+        <w:pStyle w:val="Liststycke"/>
+        <w:numPr>
+          <w:ilvl w:val="0"/>
+          <w:numId w:val="2"/>
+        </w:numPr>
+      </w:pPr>
+      <w:r>
+        <w:t>Möjligt att göra preliminära bokningar i systemet, som sedan syns för administratören att godkänna.</w:t>
+      </w:r>
       <w:bookmarkStart w:id="0" w:name="_GoBack"/>
       <w:bookmarkEnd w:id="0"/>
     </w:p>
     <w:p>
       <w:pPr>
+        <w:pStyle w:val="Liststycke"/>
+        <w:numPr>
+          <w:ilvl w:val="0"/>
+          <w:numId w:val="2"/>
+        </w:numPr>
+        <w:rPr>
+          <w:color w:val="984806" w:themeColor="accent6" w:themeShade="80"/>
+        </w:rPr>
+      </w:pPr>
+      <w:r>
+        <w:rPr>
+          <w:color w:val="984806" w:themeColor="accent6" w:themeShade="80"/>
+        </w:rPr>
+        <w:t>Korrekt typ av gudstjänst eller förrättning</w:t>
+      </w:r>
+      <w:r>
+        <w:rPr>
+          <w:color w:val="984806" w:themeColor="accent6" w:themeShade="80"/>
+        </w:rPr>
+        <w:t xml:space="preserve"> ska kunna anges i systemet</w:t>
+      </w:r>
+      <w:r>
+        <w:rPr>
+          <w:color w:val="984806" w:themeColor="accent6" w:themeShade="80"/>
+        </w:rPr>
+        <w:t>, för uträkning av statistik.</w:t>
+      </w:r>
+    </w:p>
+    <w:p>
+      <w:pPr>
         <w:pStyle w:val="Rubrik1"/>
       </w:pPr>
       <w:r>
-        <w:t>STEG 1</w:t>
-      </w:r>
-    </w:p>
-    <w:p>
-      <w:pPr>
-        <w:pStyle w:val="Liststycke"/>
-        <w:numPr>
-          <w:ilvl w:val="0"/>
-          <w:numId w:val="1"/>
-        </w:numPr>
-      </w:pPr>
-      <w:r>
-        <w:t xml:space="preserve">Systemet ska kunna visa </w:t>
-      </w:r>
-      <w:r>
-        <w:t>endast lediga lokaler genom vy.</w:t>
-      </w:r>
-    </w:p>
-    <w:p>
-      <w:pPr>
-        <w:pStyle w:val="Liststycke"/>
-        <w:numPr>
-          <w:ilvl w:val="0"/>
-          <w:numId w:val="1"/>
-        </w:numPr>
-      </w:pPr>
-      <w:r>
-        <w:t>I systemet ska det kunna vara möjligt att ange vilken typ av bokning det gäller.</w:t>
-      </w:r>
-    </w:p>
-    <w:p>
-      <w:pPr>
-        <w:pStyle w:val="Liststycke"/>
-        <w:numPr>
-          <w:ilvl w:val="0"/>
-          <w:numId w:val="1"/>
-        </w:numPr>
-      </w:pPr>
-      <w:r>
-        <w:t>Systemet ska ha en s</w:t>
-      </w:r>
-      <w:r>
-        <w:t>ökfunktion för lediga lokal</w:t>
-      </w:r>
-      <w:r>
-        <w:t>er, datum, antal rum, projektor och annan utrustning</w:t>
+        <w:t xml:space="preserve">STEG </w:t>
+      </w:r>
+      <w:r>
+        <w:t>2</w:t>
       </w:r>
     </w:p>
     <w:p>
@@ -236,15 +481,7 @@
         <w:t>Systemets l</w:t>
       </w:r>
       <w:r>
-        <w:t xml:space="preserve">okaler ska kunna vara </w:t>
-      </w:r>
-      <w:proofErr w:type="spellStart"/>
-      <w:r>
-        <w:t>obokningsbara</w:t>
-      </w:r>
-      <w:proofErr w:type="spellEnd"/>
-      <w:r>
-        <w:t xml:space="preserve"> under bestämda </w:t>
+        <w:t xml:space="preserve">okaler ska kunna vara obokningsbara under bestämda </w:t>
       </w:r>
       <w:r>
         <w:t>tids</w:t>
@@ -349,30 +586,6 @@
         </w:numPr>
       </w:pPr>
       <w:r>
-        <w:t>Man ska kunna se vilka kyrkor som är bokade.</w:t>
-      </w:r>
-    </w:p>
-    <w:p>
-      <w:pPr>
-        <w:pStyle w:val="Liststycke"/>
-        <w:numPr>
-          <w:ilvl w:val="0"/>
-          <w:numId w:val="1"/>
-        </w:numPr>
-      </w:pPr>
-      <w:r>
-        <w:t>Ska kunna kommas åt genom webben genom mobil eller dator, spelar ingen roll vart man är.</w:t>
-      </w:r>
-    </w:p>
-    <w:p>
-      <w:pPr>
-        <w:pStyle w:val="Liststycke"/>
-        <w:numPr>
-          <w:ilvl w:val="0"/>
-          <w:numId w:val="1"/>
-        </w:numPr>
-      </w:pPr>
-      <w:r>
         <w:t>Inloggad person (resurs) ska kunna se sin egen bokningskalender.</w:t>
       </w:r>
     </w:p>
@@ -385,63 +598,16 @@
         </w:numPr>
       </w:pPr>
       <w:r>
+        <w:lastRenderedPageBreak/>
         <w:t>Det ska finnas ett behörighetssystem som bestämmer vad användare av systemet har rätt att göra.</w:t>
       </w:r>
     </w:p>
     <w:p>
       <w:pPr>
-        <w:pStyle w:val="Liststycke"/>
-        <w:numPr>
-          <w:ilvl w:val="0"/>
-          <w:numId w:val="1"/>
-        </w:numPr>
-      </w:pPr>
-      <w:r>
-        <w:t>Möjligt att göra preliminära bokningar</w:t>
-      </w:r>
-      <w:r>
-        <w:t xml:space="preserve"> i systemet</w:t>
-      </w:r>
-      <w:r>
-        <w:t>, som sedan syns för administratören att godkänna.</w:t>
-      </w:r>
-    </w:p>
-    <w:p>
-      <w:pPr>
-        <w:pStyle w:val="Liststycke"/>
-        <w:numPr>
-          <w:ilvl w:val="0"/>
-          <w:numId w:val="1"/>
-        </w:numPr>
-        <w:rPr>
-          <w:color w:val="984806" w:themeColor="accent6" w:themeShade="80"/>
-        </w:rPr>
-      </w:pPr>
-      <w:r>
-        <w:rPr>
-          <w:color w:val="984806" w:themeColor="accent6" w:themeShade="80"/>
-        </w:rPr>
-        <w:t>Korrekt typ av gudstjänst eller förrättning</w:t>
-      </w:r>
-      <w:r>
-        <w:rPr>
-          <w:color w:val="984806" w:themeColor="accent6" w:themeShade="80"/>
-        </w:rPr>
-        <w:t xml:space="preserve"> ska kunna anges i systemet</w:t>
-      </w:r>
-      <w:r>
-        <w:rPr>
-          <w:color w:val="984806" w:themeColor="accent6" w:themeShade="80"/>
-        </w:rPr>
-        <w:t>, för uträkning av statistik.</w:t>
-      </w:r>
-    </w:p>
-    <w:p>
-      <w:pPr>
         <w:pStyle w:val="Rubrik1"/>
       </w:pPr>
       <w:r>
-        <w:t>STEG 2</w:t>
+        <w:t>STEG 3</w:t>
       </w:r>
     </w:p>
     <w:p>
@@ -633,320 +799,320 @@
         </w:numPr>
       </w:pPr>
       <w:r>
+        <w:t xml:space="preserve">Visa vem som är helgvaktmästare, </w:t>
+      </w:r>
+      <w:r>
+        <w:t>vilken vaktmästare som jobbar under helgen.</w:t>
+      </w:r>
+    </w:p>
+    <w:p>
+      <w:pPr>
+        <w:pStyle w:val="Liststycke"/>
+        <w:numPr>
+          <w:ilvl w:val="0"/>
+          <w:numId w:val="1"/>
+        </w:numPr>
+        <w:rPr>
+          <w:color w:val="984806" w:themeColor="accent6" w:themeShade="80"/>
+        </w:rPr>
+      </w:pPr>
+      <w:r>
+        <w:rPr>
+          <w:color w:val="984806" w:themeColor="accent6" w:themeShade="80"/>
+        </w:rPr>
+        <w:t>Står när präster och musiker är lediga</w:t>
+      </w:r>
+      <w:r>
+        <w:rPr>
+          <w:color w:val="984806" w:themeColor="accent6" w:themeShade="80"/>
+        </w:rPr>
+        <w:t>.</w:t>
+      </w:r>
+    </w:p>
+    <w:p>
+      <w:pPr>
+        <w:pStyle w:val="Liststycke"/>
+        <w:numPr>
+          <w:ilvl w:val="0"/>
+          <w:numId w:val="1"/>
+        </w:numPr>
+        <w:rPr>
+          <w:color w:val="C00000"/>
+        </w:rPr>
+      </w:pPr>
+      <w:r>
+        <w:rPr>
+          <w:color w:val="C00000"/>
+        </w:rPr>
+        <w:t>Varningar för om köket har mycket bokningar i samband med att en ny bokning görs.</w:t>
+      </w:r>
+    </w:p>
+    <w:p>
+      <w:pPr>
+        <w:pStyle w:val="Liststycke"/>
+        <w:numPr>
+          <w:ilvl w:val="0"/>
+          <w:numId w:val="1"/>
+        </w:numPr>
+        <w:rPr>
+          <w:color w:val="C00000"/>
+        </w:rPr>
+      </w:pPr>
+      <w:r>
+        <w:rPr>
+          <w:color w:val="C00000"/>
+        </w:rPr>
+        <w:t>Det ska vara möjligt att boka mat i samband med en konferens.</w:t>
+      </w:r>
+    </w:p>
+    <w:p>
+      <w:pPr>
+        <w:pStyle w:val="Rubrik1"/>
+      </w:pPr>
+      <w:r>
+        <w:t>STEG 4</w:t>
+      </w:r>
+    </w:p>
+    <w:p>
+      <w:pPr>
+        <w:pStyle w:val="Liststycke"/>
+        <w:numPr>
+          <w:ilvl w:val="0"/>
+          <w:numId w:val="1"/>
+        </w:numPr>
+        <w:rPr>
+          <w:color w:val="984806" w:themeColor="accent6" w:themeShade="80"/>
+        </w:rPr>
+      </w:pPr>
+      <w:r>
+        <w:rPr>
+          <w:color w:val="984806" w:themeColor="accent6" w:themeShade="80"/>
+        </w:rPr>
+        <w:t>Antal besökare ska kunna fyllas i på en gudstjänst, om detta inte gjorts i tid så får man en påminnelse mail om det.</w:t>
+      </w:r>
+    </w:p>
+    <w:p>
+      <w:pPr>
+        <w:pStyle w:val="Liststycke"/>
+        <w:numPr>
+          <w:ilvl w:val="0"/>
+          <w:numId w:val="1"/>
+        </w:numPr>
+      </w:pPr>
+      <w:r>
+        <w:t>På startsidan till systemet ska information synas som berör en personligen. Ens personliga schema.</w:t>
+      </w:r>
+    </w:p>
+    <w:p>
+      <w:pPr>
+        <w:pStyle w:val="Liststycke"/>
+        <w:numPr>
+          <w:ilvl w:val="0"/>
+          <w:numId w:val="1"/>
+        </w:numPr>
+        <w:rPr>
+          <w:color w:val="984806" w:themeColor="accent6" w:themeShade="80"/>
+        </w:rPr>
+      </w:pPr>
+      <w:r>
+        <w:rPr>
+          <w:color w:val="984806" w:themeColor="accent6" w:themeShade="80"/>
+        </w:rPr>
+        <w:t>Räkna ut besöksstatistik för olika typer av förrättningar. Olika typer av gudstjänster måste stå i bokningssystemet från början.</w:t>
+      </w:r>
+    </w:p>
+    <w:p>
+      <w:pPr>
+        <w:pStyle w:val="Liststycke"/>
+        <w:numPr>
+          <w:ilvl w:val="0"/>
+          <w:numId w:val="1"/>
+        </w:numPr>
+        <w:rPr>
+          <w:color w:val="76923C" w:themeColor="accent3" w:themeShade="BF"/>
+        </w:rPr>
+      </w:pPr>
+      <w:r>
+        <w:rPr>
+          <w:color w:val="76923C" w:themeColor="accent3" w:themeShade="BF"/>
+        </w:rPr>
+        <w:t>Information om bokningar ska synas på en TV som finns i lobbyn för konferensverksamheten.</w:t>
+      </w:r>
+    </w:p>
+    <w:p>
+      <w:pPr>
+        <w:pStyle w:val="Liststycke"/>
+        <w:numPr>
+          <w:ilvl w:val="0"/>
+          <w:numId w:val="1"/>
+        </w:numPr>
+        <w:rPr>
+          <w:color w:val="984806" w:themeColor="accent6" w:themeShade="80"/>
+        </w:rPr>
+      </w:pPr>
+      <w:r>
+        <w:rPr>
+          <w:color w:val="984806" w:themeColor="accent6" w:themeShade="80"/>
+        </w:rPr>
+        <w:t>Präster ska kunna byta förrättningar eller (helg)jourtider enkelt i systemet.</w:t>
+      </w:r>
+    </w:p>
+    <w:p>
+      <w:pPr>
+        <w:pStyle w:val="Liststycke"/>
+        <w:numPr>
+          <w:ilvl w:val="0"/>
+          <w:numId w:val="1"/>
+        </w:numPr>
+        <w:rPr>
+          <w:color w:val="C00000"/>
+        </w:rPr>
+      </w:pPr>
+      <w:r>
+        <w:rPr>
+          <w:color w:val="C00000"/>
+        </w:rPr>
+        <w:t>Olika förutbestämda valbara matmenyer ska kunna ”inaktiveras” i olika perioder.</w:t>
+      </w:r>
+    </w:p>
+    <w:p>
+      <w:pPr>
+        <w:pStyle w:val="Liststycke"/>
+        <w:numPr>
+          <w:ilvl w:val="0"/>
+          <w:numId w:val="1"/>
+        </w:numPr>
+        <w:rPr>
+          <w:color w:val="C00000"/>
+        </w:rPr>
+      </w:pPr>
+      <w:r>
+        <w:rPr>
+          <w:color w:val="C00000"/>
+        </w:rPr>
+        <w:t>Vid Matbokningar går automatiskt e-post underrättelse till köket.</w:t>
+      </w:r>
+    </w:p>
+    <w:p>
+      <w:pPr>
+        <w:pStyle w:val="Liststycke"/>
+        <w:numPr>
+          <w:ilvl w:val="0"/>
+          <w:numId w:val="1"/>
+        </w:numPr>
+      </w:pPr>
+      <w:r>
+        <w:t>Beroende på vilka typer av bokningar det gäller så är e-post underrättelse bockrutor för olika grupper med människor förbockade.</w:t>
+      </w:r>
+    </w:p>
+    <w:p>
+      <w:pPr>
+        <w:pStyle w:val="Liststycke"/>
+        <w:numPr>
+          <w:ilvl w:val="0"/>
+          <w:numId w:val="1"/>
+        </w:numPr>
+        <w:rPr>
+          <w:color w:val="C00000"/>
+        </w:rPr>
+      </w:pPr>
+      <w:r>
+        <w:rPr>
+          <w:color w:val="C00000"/>
+        </w:rPr>
+        <w:t xml:space="preserve">Systemet ska varna om det är risk att för många som ska äta dagens lunch samtidigt genom </w:t>
+      </w:r>
+      <w:r>
+        <w:rPr>
+          <w:color w:val="C00000"/>
+        </w:rPr>
+        <w:t xml:space="preserve">att analysera </w:t>
+      </w:r>
+      <w:r>
+        <w:rPr>
+          <w:color w:val="C00000"/>
+        </w:rPr>
+        <w:t>information om totalt antal bokade personer</w:t>
+      </w:r>
+      <w:r>
+        <w:rPr>
+          <w:color w:val="C00000"/>
+        </w:rPr>
+        <w:t xml:space="preserve"> vid en tidpunkt</w:t>
+      </w:r>
+      <w:r>
+        <w:rPr>
+          <w:color w:val="C00000"/>
+        </w:rPr>
+        <w:t>.</w:t>
+      </w:r>
+    </w:p>
+    <w:p>
+      <w:pPr>
+        <w:pStyle w:val="Liststycke"/>
+        <w:numPr>
+          <w:ilvl w:val="0"/>
+          <w:numId w:val="1"/>
+        </w:numPr>
+        <w:rPr>
+          <w:color w:val="76923C" w:themeColor="accent3" w:themeShade="BF"/>
+        </w:rPr>
+      </w:pPr>
+      <w:r>
+        <w:rPr>
+          <w:color w:val="76923C" w:themeColor="accent3" w:themeShade="BF"/>
+        </w:rPr>
+        <w:t>Bekräftelse e-post skickas till kontaktpersonen, som ska ha information om pris, lokal och övrig relevant information.</w:t>
+      </w:r>
+    </w:p>
+    <w:p>
+      <w:pPr>
+        <w:pStyle w:val="Liststycke"/>
+        <w:numPr>
+          <w:ilvl w:val="0"/>
+          <w:numId w:val="1"/>
+        </w:numPr>
+        <w:rPr>
+          <w:color w:val="984806" w:themeColor="accent6" w:themeShade="80"/>
+        </w:rPr>
+      </w:pPr>
+      <w:r>
+        <w:rPr>
+          <w:color w:val="984806" w:themeColor="accent6" w:themeShade="80"/>
+        </w:rPr>
+        <w:t>Vigsel-, dop- och begravningssamtal ska kunna bokas för präster</w:t>
+      </w:r>
+      <w:r>
+        <w:rPr>
+          <w:color w:val="984806" w:themeColor="accent6" w:themeShade="80"/>
+        </w:rPr>
+        <w:t xml:space="preserve"> i systemet.</w:t>
+      </w:r>
+    </w:p>
+    <w:p>
+      <w:pPr>
+        <w:pStyle w:val="Liststycke"/>
+        <w:numPr>
+          <w:ilvl w:val="0"/>
+          <w:numId w:val="1"/>
+        </w:numPr>
+        <w:rPr>
+          <w:color w:val="984806" w:themeColor="accent6" w:themeShade="80"/>
+        </w:rPr>
+      </w:pPr>
+      <w:r>
+        <w:rPr>
+          <w:color w:val="984806" w:themeColor="accent6" w:themeShade="80"/>
+        </w:rPr>
+        <w:t>Det ska i systemet gå att se vem som har morgonbön.</w:t>
+      </w:r>
+    </w:p>
+    <w:p>
+      <w:pPr>
+        <w:pStyle w:val="Rubrik1"/>
+      </w:pPr>
+      <w:r>
         <w:lastRenderedPageBreak/>
-        <w:t xml:space="preserve">Visa vem som är helgvaktmästare, </w:t>
-      </w:r>
-      <w:r>
-        <w:t>vilken vaktmästare som jobbar under helgen.</w:t>
-      </w:r>
-    </w:p>
-    <w:p>
-      <w:pPr>
-        <w:pStyle w:val="Liststycke"/>
-        <w:numPr>
-          <w:ilvl w:val="0"/>
-          <w:numId w:val="1"/>
-        </w:numPr>
-        <w:rPr>
-          <w:color w:val="984806" w:themeColor="accent6" w:themeShade="80"/>
-        </w:rPr>
-      </w:pPr>
-      <w:r>
-        <w:rPr>
-          <w:color w:val="984806" w:themeColor="accent6" w:themeShade="80"/>
-        </w:rPr>
-        <w:t>Står när präster och musiker är lediga</w:t>
-      </w:r>
-      <w:r>
-        <w:rPr>
-          <w:color w:val="984806" w:themeColor="accent6" w:themeShade="80"/>
-        </w:rPr>
-        <w:t>.</w:t>
-      </w:r>
-    </w:p>
-    <w:p>
-      <w:pPr>
-        <w:pStyle w:val="Liststycke"/>
-        <w:numPr>
-          <w:ilvl w:val="0"/>
-          <w:numId w:val="1"/>
-        </w:numPr>
-        <w:rPr>
-          <w:color w:val="C00000"/>
-        </w:rPr>
-      </w:pPr>
-      <w:r>
-        <w:rPr>
-          <w:color w:val="C00000"/>
-        </w:rPr>
-        <w:t>Varningar för om köket har mycket bokningar i samband med att en ny bokning görs.</w:t>
-      </w:r>
-    </w:p>
-    <w:p>
-      <w:pPr>
-        <w:pStyle w:val="Liststycke"/>
-        <w:numPr>
-          <w:ilvl w:val="0"/>
-          <w:numId w:val="1"/>
-        </w:numPr>
-        <w:rPr>
-          <w:color w:val="C00000"/>
-        </w:rPr>
-      </w:pPr>
-      <w:r>
-        <w:rPr>
-          <w:color w:val="C00000"/>
-        </w:rPr>
-        <w:t>Det ska vara möjligt att boka mat i samband med en konferens.</w:t>
-      </w:r>
-    </w:p>
-    <w:p>
-      <w:pPr>
-        <w:pStyle w:val="Rubrik1"/>
-      </w:pPr>
-      <w:r>
-        <w:t>STEG 3</w:t>
-      </w:r>
-    </w:p>
-    <w:p>
-      <w:pPr>
-        <w:pStyle w:val="Liststycke"/>
-        <w:numPr>
-          <w:ilvl w:val="0"/>
-          <w:numId w:val="1"/>
-        </w:numPr>
-        <w:rPr>
-          <w:color w:val="984806" w:themeColor="accent6" w:themeShade="80"/>
-        </w:rPr>
-      </w:pPr>
-      <w:r>
-        <w:rPr>
-          <w:color w:val="984806" w:themeColor="accent6" w:themeShade="80"/>
-        </w:rPr>
-        <w:t>Antal besökare ska kunna fyllas i på en gudstjänst, om detta inte gjorts i tid så får man en påminnelse mail om det.</w:t>
-      </w:r>
-    </w:p>
-    <w:p>
-      <w:pPr>
-        <w:pStyle w:val="Liststycke"/>
-        <w:numPr>
-          <w:ilvl w:val="0"/>
-          <w:numId w:val="1"/>
-        </w:numPr>
-      </w:pPr>
-      <w:r>
-        <w:t>På startsidan till systemet ska information synas som berör en personligen. Ens personliga schema.</w:t>
-      </w:r>
-    </w:p>
-    <w:p>
-      <w:pPr>
-        <w:pStyle w:val="Liststycke"/>
-        <w:numPr>
-          <w:ilvl w:val="0"/>
-          <w:numId w:val="1"/>
-        </w:numPr>
-        <w:rPr>
-          <w:color w:val="984806" w:themeColor="accent6" w:themeShade="80"/>
-        </w:rPr>
-      </w:pPr>
-      <w:r>
-        <w:rPr>
-          <w:color w:val="984806" w:themeColor="accent6" w:themeShade="80"/>
-        </w:rPr>
-        <w:t>Räkna ut besöksstatistik för olika typer av förrättningar. Olika typer av gudstjänster måste stå i bokningssystemet från början.</w:t>
-      </w:r>
-    </w:p>
-    <w:p>
-      <w:pPr>
-        <w:pStyle w:val="Liststycke"/>
-        <w:numPr>
-          <w:ilvl w:val="0"/>
-          <w:numId w:val="1"/>
-        </w:numPr>
-        <w:rPr>
-          <w:color w:val="76923C" w:themeColor="accent3" w:themeShade="BF"/>
-        </w:rPr>
-      </w:pPr>
-      <w:r>
-        <w:rPr>
-          <w:color w:val="76923C" w:themeColor="accent3" w:themeShade="BF"/>
-        </w:rPr>
-        <w:t>Information om bokningar ska synas på en TV som finns i lobbyn för konferensverksamheten.</w:t>
-      </w:r>
-    </w:p>
-    <w:p>
-      <w:pPr>
-        <w:pStyle w:val="Liststycke"/>
-        <w:numPr>
-          <w:ilvl w:val="0"/>
-          <w:numId w:val="1"/>
-        </w:numPr>
-        <w:rPr>
-          <w:color w:val="984806" w:themeColor="accent6" w:themeShade="80"/>
-        </w:rPr>
-      </w:pPr>
-      <w:r>
-        <w:rPr>
-          <w:color w:val="984806" w:themeColor="accent6" w:themeShade="80"/>
-        </w:rPr>
-        <w:t>Präster ska kunna byta förrättningar eller (helg)jourtider enkelt i systemet.</w:t>
-      </w:r>
-    </w:p>
-    <w:p>
-      <w:pPr>
-        <w:pStyle w:val="Liststycke"/>
-        <w:numPr>
-          <w:ilvl w:val="0"/>
-          <w:numId w:val="1"/>
-        </w:numPr>
-        <w:rPr>
-          <w:color w:val="C00000"/>
-        </w:rPr>
-      </w:pPr>
-      <w:r>
-        <w:rPr>
-          <w:color w:val="C00000"/>
-        </w:rPr>
-        <w:t>Olika förutbestämda valbara matmenyer ska kunna ”inaktiveras” i olika perioder.</w:t>
-      </w:r>
-    </w:p>
-    <w:p>
-      <w:pPr>
-        <w:pStyle w:val="Liststycke"/>
-        <w:numPr>
-          <w:ilvl w:val="0"/>
-          <w:numId w:val="1"/>
-        </w:numPr>
-        <w:rPr>
-          <w:color w:val="C00000"/>
-        </w:rPr>
-      </w:pPr>
-      <w:r>
-        <w:rPr>
-          <w:color w:val="C00000"/>
-        </w:rPr>
-        <w:t>Vid Matbokningar går automatiskt e-post underrättelse till köket.</w:t>
-      </w:r>
-    </w:p>
-    <w:p>
-      <w:pPr>
-        <w:pStyle w:val="Liststycke"/>
-        <w:numPr>
-          <w:ilvl w:val="0"/>
-          <w:numId w:val="1"/>
-        </w:numPr>
-      </w:pPr>
-      <w:r>
-        <w:t>Beroende på vilka typer av bokningar det gäller så är e-post underrättelse bockrutor för olika grupper med människor förbockade.</w:t>
-      </w:r>
-    </w:p>
-    <w:p>
-      <w:pPr>
-        <w:pStyle w:val="Liststycke"/>
-        <w:numPr>
-          <w:ilvl w:val="0"/>
-          <w:numId w:val="1"/>
-        </w:numPr>
-        <w:rPr>
-          <w:color w:val="C00000"/>
-        </w:rPr>
-      </w:pPr>
-      <w:r>
-        <w:rPr>
-          <w:color w:val="C00000"/>
-        </w:rPr>
-        <w:t xml:space="preserve">Systemet ska varna om det är risk att för många som ska äta dagens lunch samtidigt genom </w:t>
-      </w:r>
-      <w:r>
-        <w:rPr>
-          <w:color w:val="C00000"/>
-        </w:rPr>
-        <w:t xml:space="preserve">att analysera </w:t>
-      </w:r>
-      <w:r>
-        <w:rPr>
-          <w:color w:val="C00000"/>
-        </w:rPr>
-        <w:t>information om totalt antal bokade personer</w:t>
-      </w:r>
-      <w:r>
-        <w:rPr>
-          <w:color w:val="C00000"/>
-        </w:rPr>
-        <w:t xml:space="preserve"> vid en tidpunkt</w:t>
-      </w:r>
-      <w:r>
-        <w:rPr>
-          <w:color w:val="C00000"/>
-        </w:rPr>
-        <w:t>.</w:t>
-      </w:r>
-    </w:p>
-    <w:p>
-      <w:pPr>
-        <w:pStyle w:val="Liststycke"/>
-        <w:numPr>
-          <w:ilvl w:val="0"/>
-          <w:numId w:val="1"/>
-        </w:numPr>
-        <w:rPr>
-          <w:color w:val="76923C" w:themeColor="accent3" w:themeShade="BF"/>
-        </w:rPr>
-      </w:pPr>
-      <w:r>
-        <w:rPr>
-          <w:color w:val="76923C" w:themeColor="accent3" w:themeShade="BF"/>
-        </w:rPr>
-        <w:t>Bekräftelse e-post skickas till kontaktpersonen, som ska ha information om pris, lokal och övrig relevant information.</w:t>
-      </w:r>
-    </w:p>
-    <w:p>
-      <w:pPr>
-        <w:pStyle w:val="Liststycke"/>
-        <w:numPr>
-          <w:ilvl w:val="0"/>
-          <w:numId w:val="1"/>
-        </w:numPr>
-        <w:rPr>
-          <w:color w:val="984806" w:themeColor="accent6" w:themeShade="80"/>
-        </w:rPr>
-      </w:pPr>
-      <w:r>
-        <w:rPr>
-          <w:color w:val="984806" w:themeColor="accent6" w:themeShade="80"/>
-        </w:rPr>
-        <w:t>Vigsel-, dop- och begravningssamtal ska kunna bokas för präster</w:t>
-      </w:r>
-      <w:r>
-        <w:rPr>
-          <w:color w:val="984806" w:themeColor="accent6" w:themeShade="80"/>
-        </w:rPr>
-        <w:t xml:space="preserve"> i systemet.</w:t>
-      </w:r>
-    </w:p>
-    <w:p>
-      <w:pPr>
-        <w:pStyle w:val="Liststycke"/>
-        <w:numPr>
-          <w:ilvl w:val="0"/>
-          <w:numId w:val="1"/>
-        </w:numPr>
-        <w:rPr>
-          <w:color w:val="984806" w:themeColor="accent6" w:themeShade="80"/>
-        </w:rPr>
-      </w:pPr>
-      <w:r>
-        <w:rPr>
-          <w:color w:val="984806" w:themeColor="accent6" w:themeShade="80"/>
-        </w:rPr>
-        <w:t>Det ska i systemet gå att se vem som har morgonbön.</w:t>
-      </w:r>
-    </w:p>
-    <w:p>
-      <w:pPr>
-        <w:pStyle w:val="Rubrik1"/>
-      </w:pPr>
-      <w:r>
         <w:t>Otydliga krav</w:t>
       </w:r>
     </w:p>
@@ -982,6 +1148,119 @@
 <file path=word/numbering.xml><?xml version="1.0" encoding="utf-8"?>
 <w:numbering xmlns:wpc="http://schemas.microsoft.com/office/word/2010/wordprocessingCanvas" xmlns:mc="http://schemas.openxmlformats.org/markup-compatibility/2006" xmlns:o="urn:schemas-microsoft-com:office:office" xmlns:r="http://schemas.openxmlformats.org/officeDocument/2006/relationships" xmlns:m="http://schemas.openxmlformats.org/officeDocument/2006/math" xmlns:v="urn:schemas-microsoft-com:vml" xmlns:wp14="http://schemas.microsoft.com/office/word/2010/wordprocessingDrawing" xmlns:wp="http://schemas.openxmlformats.org/drawingml/2006/wordprocessingDrawing" xmlns:w10="urn:schemas-microsoft-com:office:word" xmlns:w="http://schemas.openxmlformats.org/wordprocessingml/2006/main" xmlns:w14="http://schemas.microsoft.com/office/word/2010/wordml" xmlns:wpg="http://schemas.microsoft.com/office/word/2010/wordprocessingGroup" xmlns:wpi="http://schemas.microsoft.com/office/word/2010/wordprocessingInk" xmlns:wne="http://schemas.microsoft.com/office/word/2006/wordml" xmlns:wps="http://schemas.microsoft.com/office/word/2010/wordprocessingShape" mc:Ignorable="w14 wp14">
   <w:abstractNum w:abstractNumId="0">
+    <w:nsid w:val="320E0C15"/>
+    <w:multiLevelType w:val="hybridMultilevel"/>
+    <w:tmpl w:val="63320C4C"/>
+    <w:lvl w:ilvl="0" w:tplc="041D0001">
+      <w:start w:val="1"/>
+      <w:numFmt w:val="bullet"/>
+      <w:lvlText w:val=""/>
+      <w:lvlJc w:val="left"/>
+      <w:pPr>
+        <w:ind w:left="720" w:hanging="360"/>
+      </w:pPr>
+      <w:rPr>
+        <w:rFonts w:ascii="Symbol" w:hAnsi="Symbol" w:hint="default"/>
+      </w:rPr>
+    </w:lvl>
+    <w:lvl w:ilvl="1" w:tplc="041D0003" w:tentative="1">
+      <w:start w:val="1"/>
+      <w:numFmt w:val="bullet"/>
+      <w:lvlText w:val="o"/>
+      <w:lvlJc w:val="left"/>
+      <w:pPr>
+        <w:ind w:left="1440" w:hanging="360"/>
+      </w:pPr>
+      <w:rPr>
+        <w:rFonts w:ascii="Courier New" w:hAnsi="Courier New" w:cs="Courier New" w:hint="default"/>
+      </w:rPr>
+    </w:lvl>
+    <w:lvl w:ilvl="2" w:tplc="041D0005" w:tentative="1">
+      <w:start w:val="1"/>
+      <w:numFmt w:val="bullet"/>
+      <w:lvlText w:val=""/>
+      <w:lvlJc w:val="left"/>
+      <w:pPr>
+        <w:ind w:left="2160" w:hanging="360"/>
+      </w:pPr>
+      <w:rPr>
+        <w:rFonts w:ascii="Wingdings" w:hAnsi="Wingdings" w:hint="default"/>
+      </w:rPr>
+    </w:lvl>
+    <w:lvl w:ilvl="3" w:tplc="041D0001" w:tentative="1">
+      <w:start w:val="1"/>
+      <w:numFmt w:val="bullet"/>
+      <w:lvlText w:val=""/>
+      <w:lvlJc w:val="left"/>
+      <w:pPr>
+        <w:ind w:left="2880" w:hanging="360"/>
+      </w:pPr>
+      <w:rPr>
+        <w:rFonts w:ascii="Symbol" w:hAnsi="Symbol" w:hint="default"/>
+      </w:rPr>
+    </w:lvl>
+    <w:lvl w:ilvl="4" w:tplc="041D0003" w:tentative="1">
+      <w:start w:val="1"/>
+      <w:numFmt w:val="bullet"/>
+      <w:lvlText w:val="o"/>
+      <w:lvlJc w:val="left"/>
+      <w:pPr>
+        <w:ind w:left="3600" w:hanging="360"/>
+      </w:pPr>
+      <w:rPr>
+        <w:rFonts w:ascii="Courier New" w:hAnsi="Courier New" w:cs="Courier New" w:hint="default"/>
+      </w:rPr>
+    </w:lvl>
+    <w:lvl w:ilvl="5" w:tplc="041D0005" w:tentative="1">
+      <w:start w:val="1"/>
+      <w:numFmt w:val="bullet"/>
+      <w:lvlText w:val=""/>
+      <w:lvlJc w:val="left"/>
+      <w:pPr>
+        <w:ind w:left="4320" w:hanging="360"/>
+      </w:pPr>
+      <w:rPr>
+        <w:rFonts w:ascii="Wingdings" w:hAnsi="Wingdings" w:hint="default"/>
+      </w:rPr>
+    </w:lvl>
+    <w:lvl w:ilvl="6" w:tplc="041D0001" w:tentative="1">
+      <w:start w:val="1"/>
+      <w:numFmt w:val="bullet"/>
+      <w:lvlText w:val=""/>
+      <w:lvlJc w:val="left"/>
+      <w:pPr>
+        <w:ind w:left="5040" w:hanging="360"/>
+      </w:pPr>
+      <w:rPr>
+        <w:rFonts w:ascii="Symbol" w:hAnsi="Symbol" w:hint="default"/>
+      </w:rPr>
+    </w:lvl>
+    <w:lvl w:ilvl="7" w:tplc="041D0003" w:tentative="1">
+      <w:start w:val="1"/>
+      <w:numFmt w:val="bullet"/>
+      <w:lvlText w:val="o"/>
+      <w:lvlJc w:val="left"/>
+      <w:pPr>
+        <w:ind w:left="5760" w:hanging="360"/>
+      </w:pPr>
+      <w:rPr>
+        <w:rFonts w:ascii="Courier New" w:hAnsi="Courier New" w:cs="Courier New" w:hint="default"/>
+      </w:rPr>
+    </w:lvl>
+    <w:lvl w:ilvl="8" w:tplc="041D0005" w:tentative="1">
+      <w:start w:val="1"/>
+      <w:numFmt w:val="bullet"/>
+      <w:lvlText w:val=""/>
+      <w:lvlJc w:val="left"/>
+      <w:pPr>
+        <w:ind w:left="6480" w:hanging="360"/>
+      </w:pPr>
+      <w:rPr>
+        <w:rFonts w:ascii="Wingdings" w:hAnsi="Wingdings" w:hint="default"/>
+      </w:rPr>
+    </w:lvl>
+  </w:abstractNum>
+  <w:abstractNum w:abstractNumId="1">
     <w:nsid w:val="3E48079A"/>
     <w:multiLevelType w:val="hybridMultilevel"/>
     <w:tmpl w:val="B4B2BB8C"/>
@@ -1095,6 +1374,9 @@
     </w:lvl>
   </w:abstractNum>
   <w:num w:numId="1">
+    <w:abstractNumId w:val="1"/>
+  </w:num>
+  <w:num w:numId="2">
     <w:abstractNumId w:val="0"/>
   </w:num>
 </w:numbering>

</xml_diff>